<commit_message>
Docs: Se ralizaron correcciones en los requerimientos
</commit_message>
<xml_diff>
--- a/1- Analisis/4- Requrimientos Funcionales Y NF/Requerimientos Funcionales (2) ultimo.docx
+++ b/1- Analisis/4- Requrimientos Funcionales Y NF/Requerimientos Funcionales (2) ultimo.docx
@@ -500,7 +500,13 @@
               <w:rPr>
                 <w:color w:val="000000"/>
               </w:rPr>
-              <w:t>RF01</w:t>
+              <w:t>RF0</w:t>
+            </w:r>
+            <w:r>
+              <w:rPr>
+                <w:color w:val="000000"/>
+              </w:rPr>
+              <w:t>2</w:t>
             </w:r>
           </w:p>
         </w:tc>
@@ -856,7 +862,13 @@
               <w:rPr>
                 <w:color w:val="000000"/>
               </w:rPr>
-              <w:t>RF02</w:t>
+              <w:t>RF0</w:t>
+            </w:r>
+            <w:r>
+              <w:rPr>
+                <w:color w:val="000000"/>
+              </w:rPr>
+              <w:t>3</w:t>
             </w:r>
           </w:p>
         </w:tc>
@@ -1218,7 +1230,13 @@
               <w:rPr>
                 <w:color w:val="000000"/>
               </w:rPr>
-              <w:t>RF03</w:t>
+              <w:t>RF0</w:t>
+            </w:r>
+            <w:r>
+              <w:rPr>
+                <w:color w:val="000000"/>
+              </w:rPr>
+              <w:t>4</w:t>
             </w:r>
           </w:p>
         </w:tc>
@@ -1581,279 +1599,6 @@
                 <w:color w:val="000000"/>
               </w:rPr>
               <w:t>RF04</w:t>
-            </w:r>
-          </w:p>
-        </w:tc>
-      </w:tr>
-      <w:tr>
-        <w:tc>
-          <w:tcPr>
-            <w:tcW w:w="1944" w:type="dxa"/>
-            <w:shd w:val="clear" w:color="auto" w:fill="auto"/>
-          </w:tcPr>
-          <w:p>
-            <w:pPr>
-              <w:pBdr>
-                <w:top w:val="nil"/>
-                <w:left w:val="nil"/>
-                <w:bottom w:val="nil"/>
-                <w:right w:val="nil"/>
-                <w:between w:val="nil"/>
-              </w:pBdr>
-              <w:rPr>
-                <w:b/>
-                <w:color w:val="000000"/>
-              </w:rPr>
-            </w:pPr>
-            <w:r>
-              <w:rPr>
-                <w:b/>
-                <w:color w:val="000000"/>
-              </w:rPr>
-              <w:lastRenderedPageBreak/>
-              <w:t>Nombre del Requerimiento:</w:t>
-            </w:r>
-          </w:p>
-        </w:tc>
-        <w:tc>
-          <w:tcPr>
-            <w:tcW w:w="6550" w:type="dxa"/>
-            <w:shd w:val="clear" w:color="auto" w:fill="auto"/>
-          </w:tcPr>
-          <w:p>
-            <w:pPr>
-              <w:pBdr>
-                <w:top w:val="nil"/>
-                <w:left w:val="nil"/>
-                <w:bottom w:val="nil"/>
-                <w:right w:val="nil"/>
-                <w:between w:val="nil"/>
-              </w:pBdr>
-              <w:rPr>
-                <w:color w:val="000000"/>
-              </w:rPr>
-            </w:pPr>
-            <w:r>
-              <w:rPr>
-                <w:color w:val="000000"/>
-              </w:rPr>
-              <w:t>Permitir Chat en línea con el usuario</w:t>
-            </w:r>
-          </w:p>
-        </w:tc>
-      </w:tr>
-      <w:tr>
-        <w:tc>
-          <w:tcPr>
-            <w:tcW w:w="1944" w:type="dxa"/>
-            <w:shd w:val="clear" w:color="auto" w:fill="auto"/>
-          </w:tcPr>
-          <w:p>
-            <w:pPr>
-              <w:pBdr>
-                <w:top w:val="nil"/>
-                <w:left w:val="nil"/>
-                <w:bottom w:val="nil"/>
-                <w:right w:val="nil"/>
-                <w:between w:val="nil"/>
-              </w:pBdr>
-              <w:rPr>
-                <w:b/>
-                <w:color w:val="000000"/>
-              </w:rPr>
-            </w:pPr>
-            <w:r>
-              <w:rPr>
-                <w:b/>
-                <w:color w:val="000000"/>
-              </w:rPr>
-              <w:t>Características:</w:t>
-            </w:r>
-          </w:p>
-        </w:tc>
-        <w:tc>
-          <w:tcPr>
-            <w:tcW w:w="6550" w:type="dxa"/>
-            <w:shd w:val="clear" w:color="auto" w:fill="auto"/>
-          </w:tcPr>
-          <w:p>
-            <w:pPr>
-              <w:pBdr>
-                <w:top w:val="nil"/>
-                <w:left w:val="nil"/>
-                <w:bottom w:val="nil"/>
-                <w:right w:val="nil"/>
-                <w:between w:val="nil"/>
-              </w:pBdr>
-              <w:rPr>
-                <w:color w:val="000000"/>
-              </w:rPr>
-            </w:pPr>
-            <w:r>
-              <w:rPr>
-                <w:color w:val="000000"/>
-              </w:rPr>
-              <w:t>Permite la comunicación usuario y administrado</w:t>
-            </w:r>
-          </w:p>
-        </w:tc>
-      </w:tr>
-      <w:tr>
-        <w:tc>
-          <w:tcPr>
-            <w:tcW w:w="1944" w:type="dxa"/>
-            <w:shd w:val="clear" w:color="auto" w:fill="auto"/>
-          </w:tcPr>
-          <w:p>
-            <w:pPr>
-              <w:pBdr>
-                <w:top w:val="nil"/>
-                <w:left w:val="nil"/>
-                <w:bottom w:val="nil"/>
-                <w:right w:val="nil"/>
-                <w:between w:val="nil"/>
-              </w:pBdr>
-              <w:rPr>
-                <w:b/>
-                <w:color w:val="000000"/>
-              </w:rPr>
-            </w:pPr>
-            <w:r>
-              <w:rPr>
-                <w:b/>
-                <w:color w:val="000000"/>
-              </w:rPr>
-              <w:t>Descripción del requerimiento:</w:t>
-            </w:r>
-          </w:p>
-        </w:tc>
-        <w:tc>
-          <w:tcPr>
-            <w:tcW w:w="6550" w:type="dxa"/>
-            <w:shd w:val="clear" w:color="auto" w:fill="auto"/>
-          </w:tcPr>
-          <w:p>
-            <w:pPr>
-              <w:pBdr>
-                <w:top w:val="nil"/>
-                <w:left w:val="nil"/>
-                <w:bottom w:val="nil"/>
-                <w:right w:val="nil"/>
-                <w:between w:val="nil"/>
-              </w:pBdr>
-              <w:rPr>
-                <w:color w:val="000000"/>
-              </w:rPr>
-            </w:pPr>
-            <w:r>
-              <w:rPr>
-                <w:color w:val="000000"/>
-              </w:rPr>
-              <w:t>Los usuarios encontrarán una opción en la cual se podrán comunicar con el administrador de la página mediante un chat dinámico.</w:t>
-            </w:r>
-          </w:p>
-        </w:tc>
-      </w:tr>
-      <w:tr>
-        <w:tc>
-          <w:tcPr>
-            <w:tcW w:w="1944" w:type="dxa"/>
-            <w:shd w:val="clear" w:color="auto" w:fill="auto"/>
-          </w:tcPr>
-          <w:p>
-            <w:pPr>
-              <w:pBdr>
-                <w:top w:val="nil"/>
-                <w:left w:val="nil"/>
-                <w:bottom w:val="nil"/>
-                <w:right w:val="nil"/>
-                <w:between w:val="nil"/>
-              </w:pBdr>
-              <w:rPr>
-                <w:b/>
-                <w:color w:val="000000"/>
-              </w:rPr>
-            </w:pPr>
-            <w:r>
-              <w:rPr>
-                <w:b/>
-                <w:color w:val="000000"/>
-              </w:rPr>
-              <w:t>Requerimiento NO funcional:</w:t>
-            </w:r>
-          </w:p>
-        </w:tc>
-        <w:tc>
-          <w:tcPr>
-            <w:tcW w:w="6550" w:type="dxa"/>
-            <w:shd w:val="clear" w:color="auto" w:fill="auto"/>
-          </w:tcPr>
-          <w:p>
-            <w:pPr>
-              <w:numPr>
-                <w:ilvl w:val="0"/>
-                <w:numId w:val="1"/>
-              </w:numPr>
-              <w:pBdr>
-                <w:top w:val="nil"/>
-                <w:left w:val="nil"/>
-                <w:bottom w:val="nil"/>
-                <w:right w:val="nil"/>
-                <w:between w:val="nil"/>
-              </w:pBdr>
-              <w:rPr>
-                <w:color w:val="000000"/>
-              </w:rPr>
-            </w:pPr>
-            <w:r>
-              <w:t xml:space="preserve"> RFN03</w:t>
-            </w:r>
-          </w:p>
-          <w:p>
-            <w:pPr>
-              <w:numPr>
-                <w:ilvl w:val="0"/>
-                <w:numId w:val="1"/>
-              </w:numPr>
-            </w:pPr>
-            <w:r>
-              <w:t>RNF05</w:t>
-            </w:r>
-          </w:p>
-        </w:tc>
-      </w:tr>
-      <w:tr>
-        <w:tc>
-          <w:tcPr>
-            <w:tcW w:w="8494" w:type="dxa"/>
-            <w:gridSpan w:val="2"/>
-            <w:shd w:val="clear" w:color="auto" w:fill="auto"/>
-          </w:tcPr>
-          <w:p>
-            <w:pPr>
-              <w:pBdr>
-                <w:top w:val="nil"/>
-                <w:left w:val="nil"/>
-                <w:bottom w:val="nil"/>
-                <w:right w:val="nil"/>
-                <w:between w:val="nil"/>
-              </w:pBdr>
-              <w:rPr>
-                <w:b/>
-                <w:color w:val="000000"/>
-              </w:rPr>
-            </w:pPr>
-            <w:r>
-              <w:rPr>
-                <w:b/>
-                <w:color w:val="000000"/>
-              </w:rPr>
-              <w:t>Prioridad del requerimiento:</w:t>
-            </w:r>
-          </w:p>
-          <w:p>
-            <w:r>
-              <w:t>Alta</w:t>
             </w:r>
           </w:p>
         </w:tc>
@@ -2652,7 +2397,13 @@
               <w:rPr>
                 <w:color w:val="000000"/>
               </w:rPr>
-              <w:t>RF07</w:t>
+              <w:t>RF0</w:t>
+            </w:r>
+            <w:r>
+              <w:rPr>
+                <w:color w:val="000000"/>
+              </w:rPr>
+              <w:t>6</w:t>
             </w:r>
           </w:p>
         </w:tc>
@@ -3002,7 +2753,13 @@
               <w:rPr>
                 <w:color w:val="000000"/>
               </w:rPr>
-              <w:t>RF08</w:t>
+              <w:t>RF0</w:t>
+            </w:r>
+            <w:r>
+              <w:rPr>
+                <w:color w:val="000000"/>
+              </w:rPr>
+              <w:t>7</w:t>
             </w:r>
           </w:p>
         </w:tc>
@@ -3144,79 +2901,62 @@
                 <w:b/>
                 <w:color w:val="000000"/>
               </w:rPr>
-              <w:t xml:space="preserve">Descripción del </w:t>
-            </w:r>
-            <w:r>
-              <w:rPr>
-                <w:b/>
-                <w:color w:val="000000"/>
-              </w:rPr>
-              <w:lastRenderedPageBreak/>
-              <w:t>requerimiento:</w:t>
-            </w:r>
-          </w:p>
-        </w:tc>
-        <w:tc>
-          <w:tcPr>
-            <w:tcW w:w="6550" w:type="dxa"/>
-            <w:shd w:val="clear" w:color="auto" w:fill="auto"/>
-          </w:tcPr>
-          <w:p>
-            <w:pPr>
-              <w:pBdr>
-                <w:top w:val="nil"/>
-                <w:left w:val="nil"/>
-                <w:bottom w:val="nil"/>
-                <w:right w:val="nil"/>
-                <w:between w:val="nil"/>
-              </w:pBdr>
-              <w:rPr>
-                <w:color w:val="000000"/>
-              </w:rPr>
-            </w:pPr>
-            <w:r>
-              <w:rPr>
-                <w:color w:val="000000"/>
-              </w:rPr>
-              <w:lastRenderedPageBreak/>
-              <w:t xml:space="preserve">Al registrar una persona el sistema debe solicitar el rol del usuario, si </w:t>
-            </w:r>
-            <w:r>
-              <w:rPr>
-                <w:color w:val="000000"/>
-              </w:rPr>
-              <w:lastRenderedPageBreak/>
-              <w:t>es administrador o usuario común. (todas las personas que se registren mediante la página se les asignara automáticamente el rol de usuario)</w:t>
-            </w:r>
-          </w:p>
-        </w:tc>
-      </w:tr>
-      <w:tr>
-        <w:tc>
-          <w:tcPr>
-            <w:tcW w:w="1944" w:type="dxa"/>
-            <w:shd w:val="clear" w:color="auto" w:fill="auto"/>
-          </w:tcPr>
-          <w:p>
-            <w:pPr>
-              <w:pBdr>
-                <w:top w:val="nil"/>
-                <w:left w:val="nil"/>
-                <w:bottom w:val="nil"/>
-                <w:right w:val="nil"/>
-                <w:between w:val="nil"/>
-              </w:pBdr>
-              <w:rPr>
-                <w:b/>
-                <w:color w:val="000000"/>
-              </w:rPr>
-            </w:pPr>
-            <w:r>
-              <w:rPr>
-                <w:b/>
-                <w:color w:val="000000"/>
-              </w:rPr>
-              <w:lastRenderedPageBreak/>
+              <w:t>Descripción del requerimiento:</w:t>
+            </w:r>
+          </w:p>
+        </w:tc>
+        <w:tc>
+          <w:tcPr>
+            <w:tcW w:w="6550" w:type="dxa"/>
+            <w:shd w:val="clear" w:color="auto" w:fill="auto"/>
+          </w:tcPr>
+          <w:p>
+            <w:pPr>
+              <w:pBdr>
+                <w:top w:val="nil"/>
+                <w:left w:val="nil"/>
+                <w:bottom w:val="nil"/>
+                <w:right w:val="nil"/>
+                <w:between w:val="nil"/>
+              </w:pBdr>
+              <w:rPr>
+                <w:color w:val="000000"/>
+              </w:rPr>
+            </w:pPr>
+            <w:r>
+              <w:rPr>
+                <w:color w:val="000000"/>
+              </w:rPr>
+              <w:t>Al registrar una persona el sistema debe solicitar el rol del usuario, si es administrador o usuario común. (todas las personas que se registren mediante la página se les asignara automáticamente el rol de usuario)</w:t>
+            </w:r>
+          </w:p>
+        </w:tc>
+      </w:tr>
+      <w:tr>
+        <w:tc>
+          <w:tcPr>
+            <w:tcW w:w="1944" w:type="dxa"/>
+            <w:shd w:val="clear" w:color="auto" w:fill="auto"/>
+          </w:tcPr>
+          <w:p>
+            <w:pPr>
+              <w:pBdr>
+                <w:top w:val="nil"/>
+                <w:left w:val="nil"/>
+                <w:bottom w:val="nil"/>
+                <w:right w:val="nil"/>
+                <w:between w:val="nil"/>
+              </w:pBdr>
+              <w:rPr>
+                <w:b/>
+                <w:color w:val="000000"/>
+              </w:rPr>
+            </w:pPr>
+            <w:r>
+              <w:rPr>
+                <w:b/>
+                <w:color w:val="000000"/>
+              </w:rPr>
               <w:t>Requerimiento NO funcional:</w:t>
             </w:r>
           </w:p>
@@ -3334,6 +3074,7 @@
                 <w:b/>
                 <w:color w:val="000000"/>
               </w:rPr>
+              <w:lastRenderedPageBreak/>
               <w:t>Identificación del requerimiento:</w:t>
             </w:r>
           </w:p>
@@ -3360,7 +3101,13 @@
               <w:rPr>
                 <w:color w:val="000000"/>
               </w:rPr>
-              <w:t>RF09</w:t>
+              <w:t>RF0</w:t>
+            </w:r>
+            <w:r>
+              <w:rPr>
+                <w:color w:val="000000"/>
+              </w:rPr>
+              <w:t>8</w:t>
             </w:r>
           </w:p>
         </w:tc>
@@ -3700,7 +3447,13 @@
               <w:rPr>
                 <w:color w:val="000000"/>
               </w:rPr>
-              <w:t>RF10</w:t>
+              <w:t>RF</w:t>
+            </w:r>
+            <w:r>
+              <w:rPr>
+                <w:color w:val="000000"/>
+              </w:rPr>
+              <w:t>09</w:t>
             </w:r>
           </w:p>
         </w:tc>
@@ -3756,7 +3509,19 @@
               <w:rPr>
                 <w:color w:val="000000"/>
               </w:rPr>
-              <w:t xml:space="preserve">Contralar las ganancias </w:t>
+              <w:t>Contr</w:t>
+            </w:r>
+            <w:r>
+              <w:rPr>
+                <w:color w:val="000000"/>
+              </w:rPr>
+              <w:t>o</w:t>
+            </w:r>
+            <w:r>
+              <w:rPr>
+                <w:color w:val="000000"/>
+              </w:rPr>
+              <w:t xml:space="preserve">lar las ganancias </w:t>
             </w:r>
           </w:p>
         </w:tc>
@@ -4040,7 +3805,13 @@
               <w:rPr>
                 <w:color w:val="000000"/>
               </w:rPr>
-              <w:t>RF11</w:t>
+              <w:t>RF1</w:t>
+            </w:r>
+            <w:r>
+              <w:rPr>
+                <w:color w:val="000000"/>
+              </w:rPr>
+              <w:t>0</w:t>
             </w:r>
           </w:p>
         </w:tc>
@@ -4372,7 +4143,10 @@
           </w:tcPr>
           <w:p>
             <w:r>
-              <w:t>RF12</w:t>
+              <w:t>RF1</w:t>
+            </w:r>
+            <w:r>
+              <w:t>1</w:t>
             </w:r>
           </w:p>
         </w:tc>
@@ -4468,10 +4242,7 @@
           </w:tcPr>
           <w:p>
             <w:r>
-              <w:t>Después de</w:t>
-            </w:r>
-            <w:r>
-              <w:t xml:space="preserve"> registrarse el usuario debe agregar una foto en su información, no es obligatorio.</w:t>
+              <w:t>Después de registrarse el usuario debe agregar una foto en su información, no es obligatorio.</w:t>
             </w:r>
           </w:p>
         </w:tc>
@@ -4555,241 +4326,6 @@
     </w:tbl>
     <w:p/>
     <w:p/>
-    <w:tbl>
-      <w:tblPr>
-        <w:tblStyle w:val="ab"/>
-        <w:tblW w:w="8494" w:type="dxa"/>
-        <w:tblInd w:w="0" w:type="dxa"/>
-        <w:tblBorders>
-          <w:top w:val="single" w:sz="4" w:space="0" w:color="000000"/>
-          <w:left w:val="single" w:sz="4" w:space="0" w:color="000000"/>
-          <w:bottom w:val="single" w:sz="4" w:space="0" w:color="000000"/>
-          <w:right w:val="single" w:sz="4" w:space="0" w:color="000000"/>
-          <w:insideH w:val="single" w:sz="4" w:space="0" w:color="000000"/>
-          <w:insideV w:val="single" w:sz="4" w:space="0" w:color="000000"/>
-        </w:tblBorders>
-        <w:tblLayout w:type="fixed"/>
-        <w:tblLook w:val="0400" w:firstRow="0" w:lastRow="0" w:firstColumn="0" w:lastColumn="0" w:noHBand="0" w:noVBand="1"/>
-      </w:tblPr>
-      <w:tblGrid>
-        <w:gridCol w:w="1944"/>
-        <w:gridCol w:w="6550"/>
-      </w:tblGrid>
-      <w:tr>
-        <w:tc>
-          <w:tcPr>
-            <w:tcW w:w="1944" w:type="dxa"/>
-            <w:shd w:val="clear" w:color="auto" w:fill="auto"/>
-          </w:tcPr>
-          <w:p>
-            <w:pPr>
-              <w:rPr>
-                <w:b/>
-              </w:rPr>
-            </w:pPr>
-            <w:r>
-              <w:lastRenderedPageBreak/>
-              <w:t>.</w:t>
-            </w:r>
-            <w:r>
-              <w:rPr>
-                <w:b/>
-              </w:rPr>
-              <w:t>Identificación del requerimiento:</w:t>
-            </w:r>
-          </w:p>
-        </w:tc>
-        <w:tc>
-          <w:tcPr>
-            <w:tcW w:w="6550" w:type="dxa"/>
-            <w:shd w:val="clear" w:color="auto" w:fill="auto"/>
-          </w:tcPr>
-          <w:p>
-            <w:r>
-              <w:t>RF13</w:t>
-            </w:r>
-          </w:p>
-        </w:tc>
-      </w:tr>
-      <w:tr>
-        <w:tc>
-          <w:tcPr>
-            <w:tcW w:w="1944" w:type="dxa"/>
-            <w:shd w:val="clear" w:color="auto" w:fill="auto"/>
-          </w:tcPr>
-          <w:p>
-            <w:pPr>
-              <w:rPr>
-                <w:b/>
-              </w:rPr>
-            </w:pPr>
-            <w:r>
-              <w:rPr>
-                <w:b/>
-              </w:rPr>
-              <w:t>Nombre del Requerimiento:</w:t>
-            </w:r>
-          </w:p>
-        </w:tc>
-        <w:tc>
-          <w:tcPr>
-            <w:tcW w:w="6550" w:type="dxa"/>
-            <w:shd w:val="clear" w:color="auto" w:fill="auto"/>
-          </w:tcPr>
-          <w:p>
-            <w:r>
-              <w:t>Permitir video chat entre administrador y usuario.</w:t>
-            </w:r>
-          </w:p>
-        </w:tc>
-      </w:tr>
-      <w:tr>
-        <w:tc>
-          <w:tcPr>
-            <w:tcW w:w="1944" w:type="dxa"/>
-            <w:shd w:val="clear" w:color="auto" w:fill="auto"/>
-          </w:tcPr>
-          <w:p>
-            <w:pPr>
-              <w:rPr>
-                <w:b/>
-              </w:rPr>
-            </w:pPr>
-            <w:r>
-              <w:rPr>
-                <w:b/>
-              </w:rPr>
-              <w:t>Características:</w:t>
-            </w:r>
-          </w:p>
-        </w:tc>
-        <w:tc>
-          <w:tcPr>
-            <w:tcW w:w="6550" w:type="dxa"/>
-            <w:shd w:val="clear" w:color="auto" w:fill="auto"/>
-          </w:tcPr>
-          <w:p>
-            <w:r>
-              <w:t>En el chat con el usuario habrá interacción de video</w:t>
-            </w:r>
-          </w:p>
-        </w:tc>
-      </w:tr>
-      <w:tr>
-        <w:tc>
-          <w:tcPr>
-            <w:tcW w:w="1944" w:type="dxa"/>
-            <w:shd w:val="clear" w:color="auto" w:fill="auto"/>
-          </w:tcPr>
-          <w:p>
-            <w:pPr>
-              <w:rPr>
-                <w:b/>
-              </w:rPr>
-            </w:pPr>
-            <w:r>
-              <w:rPr>
-                <w:b/>
-              </w:rPr>
-              <w:t>Descripción del requerimiento:</w:t>
-            </w:r>
-          </w:p>
-        </w:tc>
-        <w:tc>
-          <w:tcPr>
-            <w:tcW w:w="6550" w:type="dxa"/>
-            <w:shd w:val="clear" w:color="auto" w:fill="auto"/>
-          </w:tcPr>
-          <w:p>
-            <w:r>
-              <w:t xml:space="preserve">En la parte del chat en línea se implementará la opción de video chat con el usuario para hacer el sistema </w:t>
-            </w:r>
-            <w:r>
-              <w:t>más</w:t>
-            </w:r>
-            <w:r>
-              <w:t xml:space="preserve"> interactivo</w:t>
-            </w:r>
-          </w:p>
-        </w:tc>
-      </w:tr>
-      <w:tr>
-        <w:tc>
-          <w:tcPr>
-            <w:tcW w:w="1944" w:type="dxa"/>
-            <w:shd w:val="clear" w:color="auto" w:fill="auto"/>
-          </w:tcPr>
-          <w:p>
-            <w:pPr>
-              <w:rPr>
-                <w:b/>
-              </w:rPr>
-            </w:pPr>
-            <w:r>
-              <w:rPr>
-                <w:b/>
-              </w:rPr>
-              <w:t>Requerimiento NO funcional:</w:t>
-            </w:r>
-          </w:p>
-        </w:tc>
-        <w:tc>
-          <w:tcPr>
-            <w:tcW w:w="6550" w:type="dxa"/>
-            <w:shd w:val="clear" w:color="auto" w:fill="auto"/>
-          </w:tcPr>
-          <w:p>
-            <w:pPr>
-              <w:numPr>
-                <w:ilvl w:val="0"/>
-                <w:numId w:val="1"/>
-              </w:numPr>
-            </w:pPr>
-            <w:r>
-              <w:t>RFN03</w:t>
-            </w:r>
-          </w:p>
-          <w:p>
-            <w:pPr>
-              <w:numPr>
-                <w:ilvl w:val="0"/>
-                <w:numId w:val="1"/>
-              </w:numPr>
-            </w:pPr>
-            <w:r>
-              <w:t>RNF05</w:t>
-            </w:r>
-          </w:p>
-        </w:tc>
-      </w:tr>
-      <w:tr>
-        <w:tc>
-          <w:tcPr>
-            <w:tcW w:w="8494" w:type="dxa"/>
-            <w:gridSpan w:val="2"/>
-            <w:shd w:val="clear" w:color="auto" w:fill="auto"/>
-          </w:tcPr>
-          <w:p>
-            <w:pPr>
-              <w:rPr>
-                <w:b/>
-              </w:rPr>
-            </w:pPr>
-            <w:r>
-              <w:rPr>
-                <w:b/>
-              </w:rPr>
-              <w:t>Prioridad del requerimiento:</w:t>
-            </w:r>
-          </w:p>
-          <w:p>
-            <w:r>
-              <w:t>Media</w:t>
-            </w:r>
-          </w:p>
-        </w:tc>
-      </w:tr>
-    </w:tbl>
     <w:p>
       <w:pPr>
         <w:jc w:val="center"/>
@@ -4861,7 +4397,10 @@
           </w:tcPr>
           <w:p>
             <w:r>
-              <w:t>RF14</w:t>
+              <w:t>RF1</w:t>
+            </w:r>
+            <w:r>
+              <w:t>2</w:t>
             </w:r>
           </w:p>
         </w:tc>
@@ -4893,7 +4432,7 @@
           </w:tcPr>
           <w:p>
             <w:r>
-              <w:t xml:space="preserve">Permitir enviar imagen de evidencia sobre alguna queja o reclamo de algún producto. </w:t>
+              <w:t>El sistema debe permitir calificar productos</w:t>
             </w:r>
           </w:p>
         </w:tc>
@@ -4925,59 +4464,78 @@
           </w:tcPr>
           <w:p>
             <w:r>
-              <w:t>Cuando el usuario desee realizar una queja o reclamo sobre un producto encontrara un campo para agregar foto del estado del producto</w:t>
-            </w:r>
-          </w:p>
-        </w:tc>
-      </w:tr>
-      <w:tr>
-        <w:tc>
-          <w:tcPr>
-            <w:tcW w:w="1944" w:type="dxa"/>
-            <w:shd w:val="clear" w:color="auto" w:fill="auto"/>
-          </w:tcPr>
-          <w:p>
-            <w:pPr>
-              <w:rPr>
-                <w:b/>
-              </w:rPr>
-            </w:pPr>
-            <w:r>
-              <w:rPr>
-                <w:b/>
-              </w:rPr>
-              <w:t>Descripción del requerimiento:</w:t>
-            </w:r>
-          </w:p>
-        </w:tc>
-        <w:tc>
-          <w:tcPr>
-            <w:tcW w:w="6550" w:type="dxa"/>
-            <w:shd w:val="clear" w:color="auto" w:fill="auto"/>
-          </w:tcPr>
-          <w:p>
-            <w:r>
-              <w:t>Cuando el usuario desee realizar una queja o reclamo encontrara un campo para agregar foto del estado del producto</w:t>
-            </w:r>
-          </w:p>
-        </w:tc>
-      </w:tr>
-      <w:tr>
-        <w:tc>
-          <w:tcPr>
-            <w:tcW w:w="1944" w:type="dxa"/>
-            <w:shd w:val="clear" w:color="auto" w:fill="auto"/>
-          </w:tcPr>
-          <w:p>
-            <w:pPr>
-              <w:rPr>
-                <w:b/>
-              </w:rPr>
-            </w:pPr>
-            <w:r>
-              <w:rPr>
-                <w:b/>
-              </w:rPr>
+              <w:t xml:space="preserve"> el usuario real</w:t>
+            </w:r>
+            <w:r>
+              <w:t>izara la calificación de</w:t>
+            </w:r>
+            <w:r>
+              <w:t xml:space="preserve"> producto </w:t>
+            </w:r>
+          </w:p>
+        </w:tc>
+      </w:tr>
+      <w:tr>
+        <w:tc>
+          <w:tcPr>
+            <w:tcW w:w="1944" w:type="dxa"/>
+            <w:shd w:val="clear" w:color="auto" w:fill="auto"/>
+          </w:tcPr>
+          <w:p>
+            <w:pPr>
+              <w:rPr>
+                <w:b/>
+              </w:rPr>
+            </w:pPr>
+            <w:r>
+              <w:rPr>
+                <w:b/>
+              </w:rPr>
+              <w:t xml:space="preserve">Descripción del </w:t>
+            </w:r>
+            <w:r>
+              <w:rPr>
+                <w:b/>
+              </w:rPr>
+              <w:lastRenderedPageBreak/>
+              <w:t>requerimiento:</w:t>
+            </w:r>
+          </w:p>
+        </w:tc>
+        <w:tc>
+          <w:tcPr>
+            <w:tcW w:w="6550" w:type="dxa"/>
+            <w:shd w:val="clear" w:color="auto" w:fill="auto"/>
+          </w:tcPr>
+          <w:p>
+            <w:r>
+              <w:lastRenderedPageBreak/>
+              <w:t xml:space="preserve">Cuando el usuario desee realizar una queja o reclamo encontrara un </w:t>
+            </w:r>
+            <w:r>
+              <w:lastRenderedPageBreak/>
+              <w:t>campo para agregar foto del estado del producto</w:t>
+            </w:r>
+          </w:p>
+        </w:tc>
+      </w:tr>
+      <w:tr>
+        <w:tc>
+          <w:tcPr>
+            <w:tcW w:w="1944" w:type="dxa"/>
+            <w:shd w:val="clear" w:color="auto" w:fill="auto"/>
+          </w:tcPr>
+          <w:p>
+            <w:pPr>
+              <w:rPr>
+                <w:b/>
+              </w:rPr>
+            </w:pPr>
+            <w:r>
+              <w:rPr>
+                <w:b/>
+              </w:rPr>
+              <w:lastRenderedPageBreak/>
               <w:t>Requerimiento NO funcional:</w:t>
             </w:r>
           </w:p>
@@ -5094,7 +4652,10 @@
           </w:tcPr>
           <w:p>
             <w:r>
-              <w:t>RF15</w:t>
+              <w:t>RF1</w:t>
+            </w:r>
+            <w:r>
+              <w:t>3</w:t>
             </w:r>
           </w:p>
         </w:tc>
@@ -5195,8 +4756,6 @@
             <w:r>
               <w:t>La página puede ser visualizada por cualquier usuario, pero el registro solo debe de hacerlo una persona de 18 años en adelante.</w:t>
             </w:r>
-            <w:bookmarkStart w:id="0" w:name="_GoBack"/>
-            <w:bookmarkEnd w:id="0"/>
           </w:p>
         </w:tc>
       </w:tr>
@@ -5280,17 +4839,10 @@
     <w:p/>
     <w:p/>
     <w:p/>
-    <w:p/>
-    <w:p/>
-    <w:p/>
-    <w:p/>
-    <w:p/>
-    <w:p/>
-    <w:p/>
-    <w:p/>
-    <w:p/>
-    <w:p/>
-    <w:p/>
+    <w:p>
+      <w:bookmarkStart w:id="0" w:name="_GoBack"/>
+      <w:bookmarkEnd w:id="0"/>
+    </w:p>
     <w:p/>
     <w:p/>
     <w:p/>
@@ -5333,7 +4885,6 @@
           <w:sz w:val="24"/>
           <w:szCs w:val="24"/>
         </w:rPr>
-        <w:lastRenderedPageBreak/>
         <w:t>Requerimientos No Funcionales</w:t>
       </w:r>
     </w:p>
@@ -5908,17 +5459,25 @@
               <w:rPr>
                 <w:b/>
               </w:rPr>
-              <w:t>Nombre del Requerimiento:</w:t>
-            </w:r>
-          </w:p>
-        </w:tc>
-        <w:tc>
-          <w:tcPr>
-            <w:tcW w:w="6550" w:type="dxa"/>
-            <w:shd w:val="clear" w:color="auto" w:fill="auto"/>
-          </w:tcPr>
-          <w:p>
-            <w:r>
+              <w:t xml:space="preserve">Nombre del </w:t>
+            </w:r>
+            <w:r>
+              <w:rPr>
+                <w:b/>
+              </w:rPr>
+              <w:lastRenderedPageBreak/>
+              <w:t>Requerimiento:</w:t>
+            </w:r>
+          </w:p>
+        </w:tc>
+        <w:tc>
+          <w:tcPr>
+            <w:tcW w:w="6550" w:type="dxa"/>
+            <w:shd w:val="clear" w:color="auto" w:fill="auto"/>
+          </w:tcPr>
+          <w:p>
+            <w:r>
+              <w:lastRenderedPageBreak/>
               <w:t>Plazo de Entrega</w:t>
             </w:r>
           </w:p>

</xml_diff>